<commit_message>
added stack overflow catch
</commit_message>
<xml_diff>
--- a/Пояснительная записка.docx
+++ b/Пояснительная записка.docx
@@ -1305,7 +1305,16 @@
           <w:sz w:val="28"/>
           <w:szCs w:val="28"/>
         </w:rPr>
-        <w:t>Математически постановка задачи формулируется следующим образом: пусть имеется n предметов. Для каждого i-го предмета задан его вес 0</w:t>
+        <w:t xml:space="preserve">Математически постановка задачи формулируется следующим образом: пусть имеется n предметов. Для каждого i-го предмета задан его вес </w:t>
+      </w:r>
+      <w:proofErr w:type="gramStart"/>
+      <w:r>
+        <w:rPr>
+          <w:rFonts w:ascii="Times New Roman" w:hAnsi="Times New Roman" w:cs="Times New Roman"/>
+          <w:sz w:val="28"/>
+          <w:szCs w:val="28"/>
+        </w:rPr>
+        <w:t>0</w:t>
       </w:r>
       <w:r>
         <w:rPr>
@@ -1323,6 +1332,7 @@
         </w:rPr>
         <w:t>&gt;</w:t>
       </w:r>
+      <w:proofErr w:type="gramEnd"/>
       <w:r>
         <w:rPr>
           <w:rFonts w:ascii="Times New Roman" w:hAnsi="Times New Roman" w:cs="Times New Roman"/>
@@ -1491,6 +1501,7 @@
         </w:rPr>
         <w:t>. Каждый x</w:t>
       </w:r>
+      <w:proofErr w:type="spellStart"/>
       <w:r>
         <w:rPr>
           <w:rFonts w:ascii="Times New Roman" w:hAnsi="Times New Roman" w:cs="Times New Roman"/>
@@ -1501,13 +1512,23 @@
         </w:rPr>
         <w:t>i</w:t>
       </w:r>
-      <w:r>
-        <w:rPr>
-          <w:rFonts w:ascii="Times New Roman" w:hAnsi="Times New Roman" w:cs="Times New Roman"/>
-          <w:sz w:val="28"/>
-          <w:szCs w:val="28"/>
-        </w:rPr>
-        <w:t xml:space="preserve"> может принимать только одно из двух значений: x</w:t>
+      <w:proofErr w:type="spellEnd"/>
+      <w:r>
+        <w:rPr>
+          <w:rFonts w:ascii="Times New Roman" w:hAnsi="Times New Roman" w:cs="Times New Roman"/>
+          <w:sz w:val="28"/>
+          <w:szCs w:val="28"/>
+        </w:rPr>
+        <w:t xml:space="preserve"> может принимать только одно из двух значений: </w:t>
+      </w:r>
+      <w:proofErr w:type="spellStart"/>
+      <w:r>
+        <w:rPr>
+          <w:rFonts w:ascii="Times New Roman" w:hAnsi="Times New Roman" w:cs="Times New Roman"/>
+          <w:sz w:val="28"/>
+          <w:szCs w:val="28"/>
+        </w:rPr>
+        <w:t>x</w:t>
       </w:r>
       <w:r>
         <w:rPr>
@@ -1518,6 +1539,7 @@
         </w:rPr>
         <w:t>i</w:t>
       </w:r>
+      <w:proofErr w:type="spellEnd"/>
       <w:r>
         <w:rPr>
           <w:rFonts w:ascii="Times New Roman" w:hAnsi="Times New Roman" w:cs="Times New Roman"/>
@@ -1540,7 +1562,16 @@
           <w:sz w:val="28"/>
           <w:szCs w:val="28"/>
         </w:rPr>
-        <w:t>, если i-й предмет упаковывают в рюкзак, или x</w:t>
+        <w:t xml:space="preserve">, если i-й предмет упаковывают в рюкзак, или </w:t>
+      </w:r>
+      <w:proofErr w:type="spellStart"/>
+      <w:r>
+        <w:rPr>
+          <w:rFonts w:ascii="Times New Roman" w:hAnsi="Times New Roman" w:cs="Times New Roman"/>
+          <w:sz w:val="28"/>
+          <w:szCs w:val="28"/>
+        </w:rPr>
+        <w:t>x</w:t>
       </w:r>
       <w:r>
         <w:rPr>
@@ -1551,6 +1582,7 @@
         </w:rPr>
         <w:t>i</w:t>
       </w:r>
+      <w:proofErr w:type="spellEnd"/>
       <w:r>
         <w:rPr>
           <w:rFonts w:ascii="Times New Roman" w:hAnsi="Times New Roman" w:cs="Times New Roman"/>
@@ -2011,29 +2043,6 @@
           <w:szCs w:val="28"/>
         </w:rPr>
         <w:t xml:space="preserve">Так как у нашей системы образовательная область применения, при которой нет работы с очень большими объемами данных, было принято решение использовать метод динамического программирования – он дает точное решение и является более быстрым, чем прямой перебор. </w:t>
-      </w:r>
-    </w:p>
-    <w:p>
-      <w:pPr>
-        <w:spacing w:line="360" w:lineRule="auto"/>
-        <w:jc w:val="center"/>
-        <w:rPr>
-          <w:rFonts w:ascii="Times New Roman" w:hAnsi="Times New Roman" w:cs="Times New Roman"/>
-          <w:b/>
-          <w:bCs/>
-          <w:sz w:val="28"/>
-          <w:szCs w:val="28"/>
-        </w:rPr>
-      </w:pPr>
-      <w:r>
-        <w:rPr>
-          <w:rFonts w:ascii="Times New Roman" w:hAnsi="Times New Roman" w:cs="Times New Roman"/>
-          <w:b/>
-          <w:bCs/>
-          <w:sz w:val="28"/>
-          <w:szCs w:val="28"/>
-        </w:rPr>
-        <w:t>3.2 Описание алгоритма</w:t>
       </w:r>
     </w:p>
     <w:sectPr>

</xml_diff>